<commit_message>
Writeup update + minor performance updates
</commit_message>
<xml_diff>
--- a/WRITEUP.docx
+++ b/WRITEUP.docx
@@ -1,6 +1,6 @@
 
 <file path=word/document.xml><?xml version="1.0" encoding="utf-8"?>
-<w:document xmlns:wpc="http://schemas.microsoft.com/office/word/2010/wordprocessingCanvas" xmlns:cx="http://schemas.microsoft.com/office/drawing/2014/chartex" xmlns:cx1="http://schemas.microsoft.com/office/drawing/2015/9/8/chartex" xmlns:cx2="http://schemas.microsoft.com/office/drawing/2015/10/21/chartex" xmlns:cx3="http://schemas.microsoft.com/office/drawing/2016/5/9/chartex" xmlns:cx4="http://schemas.microsoft.com/office/drawing/2016/5/10/chartex" xmlns:cx5="http://schemas.microsoft.com/office/drawing/2016/5/11/chartex" xmlns:cx6="http://schemas.microsoft.com/office/drawing/2016/5/12/chartex" xmlns:cx7="http://schemas.microsoft.com/office/drawing/2016/5/13/chartex" xmlns:cx8="http://schemas.microsoft.com/office/drawing/2016/5/14/chartex" xmlns:mc="http://schemas.openxmlformats.org/markup-compatibility/2006" xmlns:aink="http://schemas.microsoft.com/office/drawing/2016/ink" xmlns:am3d="http://schemas.microsoft.com/office/drawing/2017/model3d" xmlns:o="urn:schemas-microsoft-com:office:office" xmlns:r="http://schemas.openxmlformats.org/officeDocument/2006/relationships" xmlns:m="http://schemas.openxmlformats.org/officeDocument/2006/math" xmlns:v="urn:schemas-microsoft-com:vml" xmlns:wp14="http://schemas.microsoft.com/office/word/2010/wordprocessingDrawing" xmlns:wp="http://schemas.openxmlformats.org/drawingml/2006/wordprocessingDrawing" xmlns:w10="urn:schemas-microsoft-com:office:word" xmlns:w="http://schemas.openxmlformats.org/wordprocessingml/2006/main" xmlns:w14="http://schemas.microsoft.com/office/word/2010/wordml" xmlns:w15="http://schemas.microsoft.com/office/word/2012/wordml" xmlns:w16cid="http://schemas.microsoft.com/office/word/2016/wordml/cid" xmlns:w16se="http://schemas.microsoft.com/office/word/2015/wordml/symex" xmlns:wpg="http://schemas.microsoft.com/office/word/2010/wordprocessingGroup" xmlns:wpi="http://schemas.microsoft.com/office/word/2010/wordprocessingInk" xmlns:wne="http://schemas.microsoft.com/office/word/2006/wordml" xmlns:wps="http://schemas.microsoft.com/office/word/2010/wordprocessingShape" mc:Ignorable="w14 w15 w16se w16cid wp14">
+<w:document xmlns:wpc="http://schemas.microsoft.com/office/word/2010/wordprocessingCanvas" xmlns:cx="http://schemas.microsoft.com/office/drawing/2014/chartex" xmlns:cx1="http://schemas.microsoft.com/office/drawing/2015/9/8/chartex" xmlns:cx2="http://schemas.microsoft.com/office/drawing/2015/10/21/chartex" xmlns:cx3="http://schemas.microsoft.com/office/drawing/2016/5/9/chartex" xmlns:cx4="http://schemas.microsoft.com/office/drawing/2016/5/10/chartex" xmlns:cx5="http://schemas.microsoft.com/office/drawing/2016/5/11/chartex" xmlns:cx6="http://schemas.microsoft.com/office/drawing/2016/5/12/chartex" xmlns:cx7="http://schemas.microsoft.com/office/drawing/2016/5/13/chartex" xmlns:cx8="http://schemas.microsoft.com/office/drawing/2016/5/14/chartex" xmlns:mc="http://schemas.openxmlformats.org/markup-compatibility/2006" xmlns:aink="http://schemas.microsoft.com/office/drawing/2016/ink" xmlns:am3d="http://schemas.microsoft.com/office/drawing/2017/model3d" xmlns:o="urn:schemas-microsoft-com:office:office" xmlns:r="http://schemas.openxmlformats.org/officeDocument/2006/relationships" xmlns:m="http://schemas.openxmlformats.org/officeDocument/2006/math" xmlns:v="urn:schemas-microsoft-com:vml" xmlns:wp14="http://schemas.microsoft.com/office/word/2010/wordprocessingDrawing" xmlns:wp="http://schemas.openxmlformats.org/drawingml/2006/wordprocessingDrawing" xmlns:w10="urn:schemas-microsoft-com:office:word" xmlns:w="http://schemas.openxmlformats.org/wordprocessingml/2006/main" xmlns:w14="http://schemas.microsoft.com/office/word/2010/wordml" xmlns:w15="http://schemas.microsoft.com/office/word/2012/wordml" xmlns:w16cex="http://schemas.microsoft.com/office/word/2018/wordml/cex" xmlns:w16cid="http://schemas.microsoft.com/office/word/2016/wordml/cid" xmlns:w16="http://schemas.microsoft.com/office/word/2018/wordml" xmlns:w16se="http://schemas.microsoft.com/office/word/2015/wordml/symex" xmlns:wpg="http://schemas.microsoft.com/office/word/2010/wordprocessingGroup" xmlns:wpi="http://schemas.microsoft.com/office/word/2010/wordprocessingInk" xmlns:wne="http://schemas.microsoft.com/office/word/2006/wordml" xmlns:wps="http://schemas.microsoft.com/office/word/2010/wordprocessingShape" mc:Ignorable="w14 w15 w16se w16cid w16 w16cex wp14">
   <w:body>
     <w:p>
       <w:pPr>
@@ -2146,6 +2146,11 @@
       </w:r>
     </w:p>
     <w:p>
+      <w:r>
+        <w:t>[REWRITE -&gt; 1x MAIN AIM, 4-5x OBJECTIVES]</w:t>
+      </w:r>
+    </w:p>
+    <w:p>
       <w:pPr>
         <w:rPr>
           <w:rFonts w:ascii="Arial" w:hAnsi="Arial" w:cs="Arial"/>
@@ -2234,7 +2239,14 @@
         <w:rPr>
           <w:rFonts w:ascii="Arial" w:hAnsi="Arial" w:cs="Arial"/>
         </w:rPr>
-        <w:t xml:space="preserve"> In order to provide ease-of-use to users of the application, and to take advantage of the huge amount of resources available for developing such an application through music platforms, tying the application to (at least) one platform through an API should be another of the broad objectives. </w:t>
+        <w:t xml:space="preserve"> In order to provide ease-of-use to users of the application, and to take advantage of the huge amount of resources available for developing such an application through music </w:t>
+      </w:r>
+      <w:r>
+        <w:rPr>
+          <w:rFonts w:ascii="Arial" w:hAnsi="Arial" w:cs="Arial"/>
+        </w:rPr>
+        <w:lastRenderedPageBreak/>
+        <w:t xml:space="preserve">platforms, tying the application to (at least) one platform through an API should be another of the broad objectives. </w:t>
       </w:r>
     </w:p>
     <w:p>
@@ -2262,7 +2274,6 @@
           <w:noProof/>
           <w:color w:val="auto"/>
         </w:rPr>
-        <w:lastRenderedPageBreak/>
         <w:t>Literature &amp; Specification</w:t>
       </w:r>
       <w:bookmarkEnd w:id="2"/>
@@ -2487,6 +2498,7 @@
           <w:id w:val="-181130635"/>
           <w:citation/>
         </w:sdtPr>
+        <w:sdtEndPr/>
         <w:sdtContent>
           <w:r>
             <w:rPr>
@@ -2525,13 +2537,7 @@
         <w:rPr>
           <w:rFonts w:ascii="Arial" w:hAnsi="Arial" w:cs="Arial"/>
         </w:rPr>
-        <w:t xml:space="preserve"> has over 50 million individual tracks stored.</w:t>
-      </w:r>
-      <w:r>
-        <w:rPr>
-          <w:rFonts w:ascii="Arial" w:hAnsi="Arial" w:cs="Arial"/>
-        </w:rPr>
-        <w:t xml:space="preserve"> </w:t>
+        <w:t xml:space="preserve"> has over 50 million individual tracks stored. </w:t>
       </w:r>
       <w:r>
         <w:rPr>
@@ -3048,6 +3054,7 @@
           <w:id w:val="-793057571"/>
           <w:citation/>
         </w:sdtPr>
+        <w:sdtEndPr/>
         <w:sdtContent>
           <w:r>
             <w:rPr>
@@ -3109,6 +3116,7 @@
           <w:id w:val="-1950847870"/>
           <w:citation/>
         </w:sdtPr>
+        <w:sdtEndPr/>
         <w:sdtContent>
           <w:r>
             <w:rPr>
@@ -3157,6 +3165,7 @@
           <w:id w:val="-632014699"/>
           <w:citation/>
         </w:sdtPr>
+        <w:sdtEndPr/>
         <w:sdtContent>
           <w:r>
             <w:rPr>
@@ -3195,16 +3204,637 @@
         <w:rPr>
           <w:rFonts w:ascii="Arial" w:hAnsi="Arial" w:cs="Arial"/>
         </w:rPr>
-        <w:t xml:space="preserve"> propose a heavily mathematical, content-based solution to the cold-start problem, using ‘modulation analysis to extract timbral features’. They argue that use of attributes more complicated than genre provide better results for users.</w:t>
-      </w:r>
-    </w:p>
-    <w:p>
-      <w:pPr>
-        <w:rPr>
-          <w:rFonts w:ascii="Arial" w:hAnsi="Arial" w:cs="Arial"/>
-        </w:rPr>
-      </w:pPr>
-    </w:p>
+        <w:t xml:space="preserve"> propose a heavily mathematical, content-based solution to the cold-start problem, using ‘modulation analysis to extract timbral </w:t>
+      </w:r>
+      <w:proofErr w:type="gramStart"/>
+      <w:r>
+        <w:rPr>
+          <w:rFonts w:ascii="Arial" w:hAnsi="Arial" w:cs="Arial"/>
+        </w:rPr>
+        <w:t>features’</w:t>
+      </w:r>
+      <w:proofErr w:type="gramEnd"/>
+      <w:r>
+        <w:rPr>
+          <w:rFonts w:ascii="Arial" w:hAnsi="Arial" w:cs="Arial"/>
+        </w:rPr>
+        <w:t>. They argue that use of attributes more complicated than genre provide better results for users.</w:t>
+      </w:r>
+    </w:p>
+    <w:p>
+      <w:pPr>
+        <w:rPr>
+          <w:rFonts w:ascii="Arial" w:hAnsi="Arial" w:cs="Arial"/>
+        </w:rPr>
+      </w:pPr>
+      <w:r>
+        <w:rPr>
+          <w:rFonts w:ascii="Arial" w:hAnsi="Arial" w:cs="Arial"/>
+        </w:rPr>
+        <w:t xml:space="preserve">Ensuring the application can reach the maximum number of potential users is paramount to success as a commercial project. Android &amp; iOS devices make up &gt;99.9% of all smartphone sales internationally </w:t>
+      </w:r>
+      <w:sdt>
+        <w:sdtPr>
+          <w:rPr>
+            <w:rFonts w:ascii="Arial" w:hAnsi="Arial" w:cs="Arial"/>
+          </w:rPr>
+          <w:id w:val="-60104641"/>
+          <w:citation/>
+        </w:sdtPr>
+        <w:sdtContent>
+          <w:r>
+            <w:rPr>
+              <w:rFonts w:ascii="Arial" w:hAnsi="Arial" w:cs="Arial"/>
+            </w:rPr>
+            <w:fldChar w:fldCharType="begin"/>
+          </w:r>
+          <w:r>
+            <w:rPr>
+              <w:rFonts w:ascii="Arial" w:hAnsi="Arial" w:cs="Arial"/>
+            </w:rPr>
+            <w:instrText xml:space="preserve"> CITATION Gar18 \l 2057 </w:instrText>
+          </w:r>
+          <w:r>
+            <w:rPr>
+              <w:rFonts w:ascii="Arial" w:hAnsi="Arial" w:cs="Arial"/>
+            </w:rPr>
+            <w:fldChar w:fldCharType="separate"/>
+          </w:r>
+          <w:r>
+            <w:rPr>
+              <w:rFonts w:ascii="Arial" w:hAnsi="Arial" w:cs="Arial"/>
+              <w:noProof/>
+            </w:rPr>
+            <w:t>(Gartner, 2018)</w:t>
+          </w:r>
+          <w:r>
+            <w:rPr>
+              <w:rFonts w:ascii="Arial" w:hAnsi="Arial" w:cs="Arial"/>
+            </w:rPr>
+            <w:fldChar w:fldCharType="end"/>
+          </w:r>
+        </w:sdtContent>
+      </w:sdt>
+      <w:r>
+        <w:rPr>
+          <w:rFonts w:ascii="Arial" w:hAnsi="Arial" w:cs="Arial"/>
+        </w:rPr>
+        <w:t xml:space="preserve">. Further, Android units make up approximately 86% of this </w:t>
+      </w:r>
+      <w:sdt>
+        <w:sdtPr>
+          <w:rPr>
+            <w:rFonts w:ascii="Arial" w:hAnsi="Arial" w:cs="Arial"/>
+          </w:rPr>
+          <w:id w:val="-344015762"/>
+          <w:citation/>
+        </w:sdtPr>
+        <w:sdtContent>
+          <w:r>
+            <w:rPr>
+              <w:rFonts w:ascii="Arial" w:hAnsi="Arial" w:cs="Arial"/>
+            </w:rPr>
+            <w:fldChar w:fldCharType="begin"/>
+          </w:r>
+          <w:r>
+            <w:rPr>
+              <w:rFonts w:ascii="Arial" w:hAnsi="Arial" w:cs="Arial"/>
+            </w:rPr>
+            <w:instrText xml:space="preserve"> CITATION IDC19 \l 2057 </w:instrText>
+          </w:r>
+          <w:r>
+            <w:rPr>
+              <w:rFonts w:ascii="Arial" w:hAnsi="Arial" w:cs="Arial"/>
+            </w:rPr>
+            <w:fldChar w:fldCharType="separate"/>
+          </w:r>
+          <w:r>
+            <w:rPr>
+              <w:rFonts w:ascii="Arial" w:hAnsi="Arial" w:cs="Arial"/>
+              <w:noProof/>
+            </w:rPr>
+            <w:t>(IDC, 2019)</w:t>
+          </w:r>
+          <w:r>
+            <w:rPr>
+              <w:rFonts w:ascii="Arial" w:hAnsi="Arial" w:cs="Arial"/>
+            </w:rPr>
+            <w:fldChar w:fldCharType="end"/>
+          </w:r>
+        </w:sdtContent>
+      </w:sdt>
+      <w:r>
+        <w:rPr>
+          <w:rFonts w:ascii="Arial" w:hAnsi="Arial" w:cs="Arial"/>
+        </w:rPr>
+        <w:t xml:space="preserve">. </w:t>
+      </w:r>
+      <w:sdt>
+        <w:sdtPr>
+          <w:rPr>
+            <w:rFonts w:ascii="Arial" w:hAnsi="Arial" w:cs="Arial"/>
+          </w:rPr>
+          <w:id w:val="-1120147599"/>
+          <w:citation/>
+        </w:sdtPr>
+        <w:sdtContent>
+          <w:r>
+            <w:rPr>
+              <w:rFonts w:ascii="Arial" w:hAnsi="Arial" w:cs="Arial"/>
+            </w:rPr>
+            <w:fldChar w:fldCharType="begin"/>
+          </w:r>
+          <w:r>
+            <w:rPr>
+              <w:rFonts w:ascii="Arial" w:hAnsi="Arial" w:cs="Arial"/>
+            </w:rPr>
+            <w:instrText xml:space="preserve"> CITATION Maj17 \l 2057 </w:instrText>
+          </w:r>
+          <w:r>
+            <w:rPr>
+              <w:rFonts w:ascii="Arial" w:hAnsi="Arial" w:cs="Arial"/>
+            </w:rPr>
+            <w:fldChar w:fldCharType="separate"/>
+          </w:r>
+          <w:r>
+            <w:rPr>
+              <w:rFonts w:ascii="Arial" w:hAnsi="Arial" w:cs="Arial"/>
+              <w:noProof/>
+            </w:rPr>
+            <w:t>(Majchrzak, et al., 2017)</w:t>
+          </w:r>
+          <w:r>
+            <w:rPr>
+              <w:rFonts w:ascii="Arial" w:hAnsi="Arial" w:cs="Arial"/>
+            </w:rPr>
+            <w:fldChar w:fldCharType="end"/>
+          </w:r>
+        </w:sdtContent>
+      </w:sdt>
+      <w:r>
+        <w:rPr>
+          <w:rFonts w:ascii="Arial" w:hAnsi="Arial" w:cs="Arial"/>
+        </w:rPr>
+        <w:t xml:space="preserve">’s analysis of contemporary cross-development platforms concludes that React Native would be the most suitable development platform for an application targeting both Android &amp; </w:t>
+      </w:r>
+      <w:r>
+        <w:rPr>
+          <w:rFonts w:ascii="Arial" w:hAnsi="Arial" w:cs="Arial"/>
+        </w:rPr>
+        <w:t>iOS</w:t>
+      </w:r>
+      <w:r>
+        <w:rPr>
+          <w:rFonts w:ascii="Arial" w:hAnsi="Arial" w:cs="Arial"/>
+        </w:rPr>
+        <w:t>; specifically, its development community is strong in comparison to Fuse &amp; Ionic.</w:t>
+      </w:r>
+    </w:p>
+    <w:p>
+      <w:pPr>
+        <w:rPr>
+          <w:rFonts w:ascii="Arial" w:hAnsi="Arial" w:cs="Arial"/>
+        </w:rPr>
+      </w:pPr>
+      <w:sdt>
+        <w:sdtPr>
+          <w:rPr>
+            <w:rFonts w:ascii="Arial" w:hAnsi="Arial" w:cs="Arial"/>
+          </w:rPr>
+          <w:id w:val="-1030866603"/>
+          <w:citation/>
+        </w:sdtPr>
+        <w:sdtContent>
+          <w:r>
+            <w:rPr>
+              <w:rFonts w:ascii="Arial" w:hAnsi="Arial" w:cs="Arial"/>
+            </w:rPr>
+            <w:fldChar w:fldCharType="begin"/>
+          </w:r>
+          <w:r>
+            <w:rPr>
+              <w:rFonts w:ascii="Arial" w:hAnsi="Arial" w:cs="Arial"/>
+            </w:rPr>
+            <w:instrText xml:space="preserve"> CITATION Dan16 \l 2057 </w:instrText>
+          </w:r>
+          <w:r>
+            <w:rPr>
+              <w:rFonts w:ascii="Arial" w:hAnsi="Arial" w:cs="Arial"/>
+            </w:rPr>
+            <w:fldChar w:fldCharType="separate"/>
+          </w:r>
+          <w:r>
+            <w:rPr>
+              <w:rFonts w:ascii="Arial" w:hAnsi="Arial" w:cs="Arial"/>
+              <w:noProof/>
+            </w:rPr>
+            <w:t>(Danielsson, 2016)</w:t>
+          </w:r>
+          <w:r>
+            <w:rPr>
+              <w:rFonts w:ascii="Arial" w:hAnsi="Arial" w:cs="Arial"/>
+            </w:rPr>
+            <w:fldChar w:fldCharType="end"/>
+          </w:r>
+        </w:sdtContent>
+      </w:sdt>
+      <w:r>
+        <w:rPr>
+          <w:rFonts w:ascii="Arial" w:hAnsi="Arial" w:cs="Arial"/>
+        </w:rPr>
+        <w:t xml:space="preserve"> highlights the strengths of the React Native platform in comparison to native Android development in efficiency; stating that, from an example ‘less then half of the amount of code was used [in writing the React Native Application]. Despite this, he notes </w:t>
+      </w:r>
+      <w:r>
+        <w:rPr>
+          <w:rFonts w:ascii="Arial" w:hAnsi="Arial" w:cs="Arial"/>
+        </w:rPr>
+        <w:lastRenderedPageBreak/>
+        <w:t xml:space="preserve">that ‘there are some faults in React Native’, as it is a relatively newer platform, although Danielsson’s paper is 4 years old at the time of writing, making React Native just 1 year old at the time </w:t>
+      </w:r>
+      <w:sdt>
+        <w:sdtPr>
+          <w:rPr>
+            <w:rFonts w:ascii="Arial" w:hAnsi="Arial" w:cs="Arial"/>
+          </w:rPr>
+          <w:id w:val="790866447"/>
+          <w:citation/>
+        </w:sdtPr>
+        <w:sdtContent>
+          <w:r>
+            <w:rPr>
+              <w:rFonts w:ascii="Arial" w:hAnsi="Arial" w:cs="Arial"/>
+            </w:rPr>
+            <w:fldChar w:fldCharType="begin"/>
+          </w:r>
+          <w:r>
+            <w:rPr>
+              <w:rFonts w:ascii="Arial" w:hAnsi="Arial" w:cs="Arial"/>
+            </w:rPr>
+            <w:instrText xml:space="preserve"> CITATION Pap17 \l 2057 </w:instrText>
+          </w:r>
+          <w:r>
+            <w:rPr>
+              <w:rFonts w:ascii="Arial" w:hAnsi="Arial" w:cs="Arial"/>
+            </w:rPr>
+            <w:fldChar w:fldCharType="separate"/>
+          </w:r>
+          <w:r>
+            <w:rPr>
+              <w:rFonts w:ascii="Arial" w:hAnsi="Arial" w:cs="Arial"/>
+              <w:noProof/>
+            </w:rPr>
+            <w:t>(Papp, 2017)</w:t>
+          </w:r>
+          <w:r>
+            <w:rPr>
+              <w:rFonts w:ascii="Arial" w:hAnsi="Arial" w:cs="Arial"/>
+            </w:rPr>
+            <w:fldChar w:fldCharType="end"/>
+          </w:r>
+        </w:sdtContent>
+      </w:sdt>
+      <w:r>
+        <w:rPr>
+          <w:rFonts w:ascii="Arial" w:hAnsi="Arial" w:cs="Arial"/>
+        </w:rPr>
+        <w:t>.</w:t>
+      </w:r>
+    </w:p>
+    <w:p>
+      <w:pPr>
+        <w:rPr>
+          <w:rFonts w:ascii="Arial" w:hAnsi="Arial" w:cs="Arial"/>
+        </w:rPr>
+      </w:pPr>
+      <w:r>
+        <w:rPr>
+          <w:rFonts w:ascii="Arial" w:hAnsi="Arial" w:cs="Arial"/>
+        </w:rPr>
+        <w:t xml:space="preserve">Performance differences between native Android and React Native development lends towards single platform development; </w:t>
+      </w:r>
+      <w:sdt>
+        <w:sdtPr>
+          <w:rPr>
+            <w:rFonts w:ascii="Arial" w:hAnsi="Arial" w:cs="Arial"/>
+          </w:rPr>
+          <w:id w:val="-651287615"/>
+          <w:citation/>
+        </w:sdtPr>
+        <w:sdtContent>
+          <w:r>
+            <w:rPr>
+              <w:rFonts w:ascii="Arial" w:hAnsi="Arial" w:cs="Arial"/>
+            </w:rPr>
+            <w:fldChar w:fldCharType="begin"/>
+          </w:r>
+          <w:r>
+            <w:rPr>
+              <w:rFonts w:ascii="Arial" w:hAnsi="Arial" w:cs="Arial"/>
+            </w:rPr>
+            <w:instrText xml:space="preserve"> CITATION Esk18 \l 2057 </w:instrText>
+          </w:r>
+          <w:r>
+            <w:rPr>
+              <w:rFonts w:ascii="Arial" w:hAnsi="Arial" w:cs="Arial"/>
+            </w:rPr>
+            <w:fldChar w:fldCharType="separate"/>
+          </w:r>
+          <w:r>
+            <w:rPr>
+              <w:rFonts w:ascii="Arial" w:hAnsi="Arial" w:cs="Arial"/>
+              <w:noProof/>
+            </w:rPr>
+            <w:t>(Eskola, 2018)</w:t>
+          </w:r>
+          <w:r>
+            <w:rPr>
+              <w:rFonts w:ascii="Arial" w:hAnsi="Arial" w:cs="Arial"/>
+            </w:rPr>
+            <w:fldChar w:fldCharType="end"/>
+          </w:r>
+        </w:sdtContent>
+      </w:sdt>
+      <w:r>
+        <w:rPr>
+          <w:rFonts w:ascii="Arial" w:hAnsi="Arial" w:cs="Arial"/>
+        </w:rPr>
+        <w:t xml:space="preserve"> highlights launch times as an area where React Native suffers, with applications ‘load[</w:t>
+      </w:r>
+      <w:proofErr w:type="spellStart"/>
+      <w:r>
+        <w:rPr>
+          <w:rFonts w:ascii="Arial" w:hAnsi="Arial" w:cs="Arial"/>
+        </w:rPr>
+        <w:t>ing</w:t>
+      </w:r>
+      <w:proofErr w:type="spellEnd"/>
+      <w:r>
+        <w:rPr>
+          <w:rFonts w:ascii="Arial" w:hAnsi="Arial" w:cs="Arial"/>
+        </w:rPr>
+        <w:t>] significantly slower than a native Android application’</w:t>
+      </w:r>
+      <w:r>
+        <w:rPr>
+          <w:rFonts w:ascii="Arial" w:hAnsi="Arial" w:cs="Arial"/>
+        </w:rPr>
+        <w:t xml:space="preserve"> [1]. </w:t>
+      </w:r>
+      <w:proofErr w:type="spellStart"/>
+      <w:r>
+        <w:rPr>
+          <w:rFonts w:ascii="Arial" w:hAnsi="Arial" w:cs="Arial"/>
+        </w:rPr>
+        <w:t>Eskola</w:t>
+      </w:r>
+      <w:proofErr w:type="spellEnd"/>
+      <w:r>
+        <w:rPr>
+          <w:rFonts w:ascii="Arial" w:hAnsi="Arial" w:cs="Arial"/>
+        </w:rPr>
+        <w:t xml:space="preserve"> suggests the use of ‘splash screens’ in alleviating performance deficits, as well as stressing the increasing negligence of such effects as device performance increases.</w:t>
+      </w:r>
+    </w:p>
+    <w:p>
+      <w:r>
+        <w:rPr>
+          <w:noProof/>
+        </w:rPr>
+        <w:drawing>
+          <wp:anchor distT="0" distB="0" distL="114300" distR="114300" simplePos="0" relativeHeight="251658240" behindDoc="0" locked="0" layoutInCell="1" allowOverlap="1" wp14:anchorId="5C559568" wp14:editId="57F17BCA">
+            <wp:simplePos x="0" y="0"/>
+            <wp:positionH relativeFrom="column">
+              <wp:posOffset>3552825</wp:posOffset>
+            </wp:positionH>
+            <wp:positionV relativeFrom="paragraph">
+              <wp:posOffset>321310</wp:posOffset>
+            </wp:positionV>
+            <wp:extent cx="2019300" cy="695325"/>
+            <wp:effectExtent l="0" t="0" r="0" b="9525"/>
+            <wp:wrapSquare wrapText="bothSides"/>
+            <wp:docPr id="4" name="Picture 4"/>
+            <wp:cNvGraphicFramePr>
+              <a:graphicFrameLocks xmlns:a="http://schemas.openxmlformats.org/drawingml/2006/main" noChangeAspect="1"/>
+            </wp:cNvGraphicFramePr>
+            <a:graphic xmlns:a="http://schemas.openxmlformats.org/drawingml/2006/main">
+              <a:graphicData uri="http://schemas.openxmlformats.org/drawingml/2006/picture">
+                <pic:pic xmlns:pic="http://schemas.openxmlformats.org/drawingml/2006/picture">
+                  <pic:nvPicPr>
+                    <pic:cNvPr id="0" name="Picture 7"/>
+                    <pic:cNvPicPr>
+                      <a:picLocks noChangeAspect="1" noChangeArrowheads="1"/>
+                    </pic:cNvPicPr>
+                  </pic:nvPicPr>
+                  <pic:blipFill>
+                    <a:blip r:embed="rId6">
+                      <a:extLst>
+                        <a:ext uri="{28A0092B-C50C-407E-A947-70E740481C1C}">
+                          <a14:useLocalDpi xmlns:a14="http://schemas.microsoft.com/office/drawing/2010/main" val="0"/>
+                        </a:ext>
+                      </a:extLst>
+                    </a:blip>
+                    <a:srcRect/>
+                    <a:stretch>
+                      <a:fillRect/>
+                    </a:stretch>
+                  </pic:blipFill>
+                  <pic:spPr bwMode="auto">
+                    <a:xfrm>
+                      <a:off x="0" y="0"/>
+                      <a:ext cx="2019300" cy="695325"/>
+                    </a:xfrm>
+                    <a:prstGeom prst="rect">
+                      <a:avLst/>
+                    </a:prstGeom>
+                    <a:noFill/>
+                    <a:ln>
+                      <a:noFill/>
+                    </a:ln>
+                  </pic:spPr>
+                </pic:pic>
+              </a:graphicData>
+            </a:graphic>
+            <wp14:sizeRelH relativeFrom="page">
+              <wp14:pctWidth>0</wp14:pctWidth>
+            </wp14:sizeRelH>
+            <wp14:sizeRelV relativeFrom="page">
+              <wp14:pctHeight>0</wp14:pctHeight>
+            </wp14:sizeRelV>
+          </wp:anchor>
+        </w:drawing>
+      </w:r>
+      <w:r>
+        <w:rPr>
+          <w:noProof/>
+        </w:rPr>
+        <w:drawing>
+          <wp:anchor distT="0" distB="0" distL="114300" distR="114300" simplePos="0" relativeHeight="251659264" behindDoc="0" locked="0" layoutInCell="1" allowOverlap="1" wp14:anchorId="5592C33D" wp14:editId="564A1D56">
+            <wp:simplePos x="0" y="0"/>
+            <wp:positionH relativeFrom="margin">
+              <wp:posOffset>1808480</wp:posOffset>
+            </wp:positionH>
+            <wp:positionV relativeFrom="paragraph">
+              <wp:posOffset>-1270</wp:posOffset>
+            </wp:positionV>
+            <wp:extent cx="1764665" cy="1362075"/>
+            <wp:effectExtent l="0" t="0" r="6985" b="9525"/>
+            <wp:wrapSquare wrapText="bothSides"/>
+            <wp:docPr id="2" name="Picture 2"/>
+            <wp:cNvGraphicFramePr>
+              <a:graphicFrameLocks xmlns:a="http://schemas.openxmlformats.org/drawingml/2006/main" noChangeAspect="1"/>
+            </wp:cNvGraphicFramePr>
+            <a:graphic xmlns:a="http://schemas.openxmlformats.org/drawingml/2006/main">
+              <a:graphicData uri="http://schemas.openxmlformats.org/drawingml/2006/picture">
+                <pic:pic xmlns:pic="http://schemas.openxmlformats.org/drawingml/2006/picture">
+                  <pic:nvPicPr>
+                    <pic:cNvPr id="0" name="Picture 3"/>
+                    <pic:cNvPicPr>
+                      <a:picLocks noChangeAspect="1" noChangeArrowheads="1"/>
+                    </pic:cNvPicPr>
+                  </pic:nvPicPr>
+                  <pic:blipFill rotWithShape="1">
+                    <a:blip r:embed="rId7">
+                      <a:extLst>
+                        <a:ext uri="{28A0092B-C50C-407E-A947-70E740481C1C}">
+                          <a14:useLocalDpi xmlns:a14="http://schemas.microsoft.com/office/drawing/2010/main" val="0"/>
+                        </a:ext>
+                      </a:extLst>
+                    </a:blip>
+                    <a:srcRect t="52919"/>
+                    <a:stretch/>
+                  </pic:blipFill>
+                  <pic:spPr bwMode="auto">
+                    <a:xfrm>
+                      <a:off x="0" y="0"/>
+                      <a:ext cx="1764665" cy="1362075"/>
+                    </a:xfrm>
+                    <a:prstGeom prst="rect">
+                      <a:avLst/>
+                    </a:prstGeom>
+                    <a:noFill/>
+                    <a:ln>
+                      <a:noFill/>
+                    </a:ln>
+                    <a:extLst>
+                      <a:ext uri="{53640926-AAD7-44D8-BBD7-CCE9431645EC}">
+                        <a14:shadowObscured xmlns:a14="http://schemas.microsoft.com/office/drawing/2010/main"/>
+                      </a:ext>
+                    </a:extLst>
+                  </pic:spPr>
+                </pic:pic>
+              </a:graphicData>
+            </a:graphic>
+            <wp14:sizeRelH relativeFrom="page">
+              <wp14:pctWidth>0</wp14:pctWidth>
+            </wp14:sizeRelH>
+            <wp14:sizeRelV relativeFrom="page">
+              <wp14:pctHeight>0</wp14:pctHeight>
+            </wp14:sizeRelV>
+          </wp:anchor>
+        </w:drawing>
+      </w:r>
+      <w:r>
+        <w:rPr>
+          <w:noProof/>
+        </w:rPr>
+        <w:drawing>
+          <wp:anchor distT="0" distB="0" distL="114300" distR="114300" simplePos="0" relativeHeight="251660288" behindDoc="0" locked="0" layoutInCell="1" allowOverlap="1" wp14:anchorId="228A4B41" wp14:editId="1978E5AD">
+            <wp:simplePos x="0" y="0"/>
+            <wp:positionH relativeFrom="column">
+              <wp:posOffset>0</wp:posOffset>
+            </wp:positionH>
+            <wp:positionV relativeFrom="paragraph">
+              <wp:posOffset>-1270</wp:posOffset>
+            </wp:positionV>
+            <wp:extent cx="1781175" cy="1357871"/>
+            <wp:effectExtent l="0" t="0" r="0" b="0"/>
+            <wp:wrapSquare wrapText="bothSides"/>
+            <wp:docPr id="1" name="Picture 1"/>
+            <wp:cNvGraphicFramePr>
+              <a:graphicFrameLocks xmlns:a="http://schemas.openxmlformats.org/drawingml/2006/main" noChangeAspect="1"/>
+            </wp:cNvGraphicFramePr>
+            <a:graphic xmlns:a="http://schemas.openxmlformats.org/drawingml/2006/main">
+              <a:graphicData uri="http://schemas.openxmlformats.org/drawingml/2006/picture">
+                <pic:pic xmlns:pic="http://schemas.openxmlformats.org/drawingml/2006/picture">
+                  <pic:nvPicPr>
+                    <pic:cNvPr id="0" name="Picture 1"/>
+                    <pic:cNvPicPr>
+                      <a:picLocks noChangeAspect="1" noChangeArrowheads="1"/>
+                    </pic:cNvPicPr>
+                  </pic:nvPicPr>
+                  <pic:blipFill rotWithShape="1">
+                    <a:blip r:embed="rId7">
+                      <a:extLst>
+                        <a:ext uri="{28A0092B-C50C-407E-A947-70E740481C1C}">
+                          <a14:useLocalDpi xmlns:a14="http://schemas.microsoft.com/office/drawing/2010/main" val="0"/>
+                        </a:ext>
+                      </a:extLst>
+                    </a:blip>
+                    <a:srcRect b="53484"/>
+                    <a:stretch/>
+                  </pic:blipFill>
+                  <pic:spPr bwMode="auto">
+                    <a:xfrm>
+                      <a:off x="0" y="0"/>
+                      <a:ext cx="1781175" cy="1357871"/>
+                    </a:xfrm>
+                    <a:prstGeom prst="rect">
+                      <a:avLst/>
+                    </a:prstGeom>
+                    <a:noFill/>
+                    <a:ln>
+                      <a:noFill/>
+                    </a:ln>
+                    <a:extLst>
+                      <a:ext uri="{53640926-AAD7-44D8-BBD7-CCE9431645EC}">
+                        <a14:shadowObscured xmlns:a14="http://schemas.microsoft.com/office/drawing/2010/main"/>
+                      </a:ext>
+                    </a:extLst>
+                  </pic:spPr>
+                </pic:pic>
+              </a:graphicData>
+            </a:graphic>
+            <wp14:sizeRelH relativeFrom="page">
+              <wp14:pctWidth>0</wp14:pctWidth>
+            </wp14:sizeRelH>
+            <wp14:sizeRelV relativeFrom="page">
+              <wp14:pctHeight>0</wp14:pctHeight>
+            </wp14:sizeRelV>
+          </wp:anchor>
+        </w:drawing>
+      </w:r>
+      <w:r>
+        <w:t xml:space="preserve">  </w:t>
+      </w:r>
+    </w:p>
+    <w:p>
+      <w:pPr>
+        <w:rPr>
+          <w:rFonts w:ascii="Arial" w:hAnsi="Arial" w:cs="Arial"/>
+        </w:rPr>
+      </w:pPr>
+      <w:r>
+        <w:tab/>
+      </w:r>
+      <w:r>
+        <w:tab/>
+      </w:r>
+      <w:r>
+        <w:tab/>
+      </w:r>
+      <w:r>
+        <w:tab/>
+      </w:r>
+      <w:r>
+        <w:rPr>
+          <w:rFonts w:ascii="Arial" w:hAnsi="Arial" w:cs="Arial"/>
+          <w:sz w:val="24"/>
+          <w:szCs w:val="24"/>
+        </w:rPr>
+        <w:t>[1]</w:t>
+      </w:r>
+    </w:p>
+    <w:p/>
     <w:p>
       <w:pPr>
         <w:rPr>
@@ -3307,7 +3937,6 @@
           <w:sz w:val="28"/>
           <w:szCs w:val="28"/>
         </w:rPr>
-        <w:lastRenderedPageBreak/>
         <w:t>Pathways &amp; UI</w:t>
       </w:r>
       <w:bookmarkEnd w:id="6"/>
@@ -3374,6 +4003,307 @@
     </w:p>
     <w:p>
       <w:pPr>
+        <w:rPr>
+          <w:rFonts w:ascii="Arial" w:hAnsi="Arial" w:cs="Arial"/>
+        </w:rPr>
+      </w:pPr>
+      <w:r>
+        <w:rPr>
+          <w:rFonts w:ascii="Arial" w:hAnsi="Arial" w:cs="Arial"/>
+        </w:rPr>
+        <w:t>Delivering a software project efficiently, wholly and timely requires good development practices throughout. T</w:t>
+      </w:r>
+      <w:r>
+        <w:rPr>
+          <w:rFonts w:ascii="Arial" w:hAnsi="Arial" w:cs="Arial"/>
+        </w:rPr>
+        <w:t>wo</w:t>
+      </w:r>
+      <w:r>
+        <w:rPr>
+          <w:rFonts w:ascii="Arial" w:hAnsi="Arial" w:cs="Arial"/>
+        </w:rPr>
+        <w:t xml:space="preserve"> common lifecycle methods are used to achieve this: Waterfall</w:t>
+      </w:r>
+      <w:r>
+        <w:rPr>
+          <w:rFonts w:ascii="Arial" w:hAnsi="Arial" w:cs="Arial"/>
+        </w:rPr>
+        <w:t xml:space="preserve"> and </w:t>
+      </w:r>
+      <w:r>
+        <w:rPr>
+          <w:rFonts w:ascii="Arial" w:hAnsi="Arial" w:cs="Arial"/>
+        </w:rPr>
+        <w:t xml:space="preserve">Agile. Waterfall is a traditional lifecycle method; linear in nature, it is a ‘sequential […] process </w:t>
+      </w:r>
+      <w:r>
+        <w:rPr>
+          <w:rFonts w:ascii="Arial" w:hAnsi="Arial" w:cs="Arial"/>
+        </w:rPr>
+        <w:t xml:space="preserve">[…] </w:t>
+      </w:r>
+      <w:r>
+        <w:rPr>
+          <w:rFonts w:ascii="Arial" w:hAnsi="Arial" w:cs="Arial"/>
+        </w:rPr>
+        <w:t>flowing increasingly downwards […] through a list of phases that must be executed in order […]’</w:t>
+      </w:r>
+      <w:r>
+        <w:rPr>
+          <w:rFonts w:ascii="Arial" w:hAnsi="Arial" w:cs="Arial"/>
+        </w:rPr>
+        <w:t xml:space="preserve">, where ‘requirements [should be] defined and analysed prior to any design or development’ </w:t>
+      </w:r>
+      <w:sdt>
+        <w:sdtPr>
+          <w:rPr>
+            <w:rFonts w:ascii="Arial" w:hAnsi="Arial" w:cs="Arial"/>
+          </w:rPr>
+          <w:id w:val="-1890802897"/>
+          <w:citation/>
+        </w:sdtPr>
+        <w:sdtContent>
+          <w:r>
+            <w:rPr>
+              <w:rFonts w:ascii="Arial" w:hAnsi="Arial" w:cs="Arial"/>
+            </w:rPr>
+            <w:fldChar w:fldCharType="begin"/>
+          </w:r>
+          <w:r>
+            <w:rPr>
+              <w:rFonts w:ascii="Arial" w:hAnsi="Arial" w:cs="Arial"/>
+            </w:rPr>
+            <w:instrText xml:space="preserve"> CITATION Bas12 \l 2057 </w:instrText>
+          </w:r>
+          <w:r>
+            <w:rPr>
+              <w:rFonts w:ascii="Arial" w:hAnsi="Arial" w:cs="Arial"/>
+            </w:rPr>
+            <w:fldChar w:fldCharType="separate"/>
+          </w:r>
+          <w:r>
+            <w:rPr>
+              <w:rFonts w:ascii="Arial" w:hAnsi="Arial" w:cs="Arial"/>
+              <w:noProof/>
+            </w:rPr>
+            <w:t>(Bassil, 2012)</w:t>
+          </w:r>
+          <w:r>
+            <w:rPr>
+              <w:rFonts w:ascii="Arial" w:hAnsi="Arial" w:cs="Arial"/>
+            </w:rPr>
+            <w:fldChar w:fldCharType="end"/>
+          </w:r>
+        </w:sdtContent>
+      </w:sdt>
+      <w:r>
+        <w:rPr>
+          <w:rFonts w:ascii="Arial" w:hAnsi="Arial" w:cs="Arial"/>
+        </w:rPr>
+        <w:t xml:space="preserve"> </w:t>
+      </w:r>
+      <w:sdt>
+        <w:sdtPr>
+          <w:rPr>
+            <w:rFonts w:ascii="Arial" w:hAnsi="Arial" w:cs="Arial"/>
+          </w:rPr>
+          <w:id w:val="1729109670"/>
+          <w:citation/>
+        </w:sdtPr>
+        <w:sdtContent>
+          <w:r>
+            <w:rPr>
+              <w:rFonts w:ascii="Arial" w:hAnsi="Arial" w:cs="Arial"/>
+            </w:rPr>
+            <w:fldChar w:fldCharType="begin"/>
+          </w:r>
+          <w:r>
+            <w:rPr>
+              <w:rFonts w:ascii="Arial" w:hAnsi="Arial" w:cs="Arial"/>
+            </w:rPr>
+            <w:instrText xml:space="preserve"> CITATION NBR10 \l 2057 </w:instrText>
+          </w:r>
+          <w:r>
+            <w:rPr>
+              <w:rFonts w:ascii="Arial" w:hAnsi="Arial" w:cs="Arial"/>
+            </w:rPr>
+            <w:fldChar w:fldCharType="separate"/>
+          </w:r>
+          <w:r>
+            <w:rPr>
+              <w:rFonts w:ascii="Arial" w:hAnsi="Arial" w:cs="Arial"/>
+              <w:noProof/>
+            </w:rPr>
+            <w:t>(Ruparelia, 2010)</w:t>
+          </w:r>
+          <w:r>
+            <w:rPr>
+              <w:rFonts w:ascii="Arial" w:hAnsi="Arial" w:cs="Arial"/>
+            </w:rPr>
+            <w:fldChar w:fldCharType="end"/>
+          </w:r>
+        </w:sdtContent>
+      </w:sdt>
+      <w:r>
+        <w:rPr>
+          <w:rFonts w:ascii="Arial" w:hAnsi="Arial" w:cs="Arial"/>
+        </w:rPr>
+        <w:t>. On the other hand, Agile is ‘based on the idea of incremental and iterative development’</w:t>
+      </w:r>
+      <w:r>
+        <w:rPr>
+          <w:rFonts w:ascii="Arial" w:hAnsi="Arial" w:cs="Arial"/>
+        </w:rPr>
+        <w:t xml:space="preserve">, dividing the lifecycle into ‘smaller parts, called increments’ </w:t>
+      </w:r>
+      <w:sdt>
+        <w:sdtPr>
+          <w:rPr>
+            <w:rFonts w:ascii="Arial" w:hAnsi="Arial" w:cs="Arial"/>
+          </w:rPr>
+          <w:id w:val="1205835991"/>
+          <w:citation/>
+        </w:sdtPr>
+        <w:sdtContent>
+          <w:r>
+            <w:rPr>
+              <w:rFonts w:ascii="Arial" w:hAnsi="Arial" w:cs="Arial"/>
+            </w:rPr>
+            <w:fldChar w:fldCharType="begin"/>
+          </w:r>
+          <w:r>
+            <w:rPr>
+              <w:rFonts w:ascii="Arial" w:hAnsi="Arial" w:cs="Arial"/>
+            </w:rPr>
+            <w:instrText xml:space="preserve">CITATION BYL12 \l 2057 </w:instrText>
+          </w:r>
+          <w:r>
+            <w:rPr>
+              <w:rFonts w:ascii="Arial" w:hAnsi="Arial" w:cs="Arial"/>
+            </w:rPr>
+            <w:fldChar w:fldCharType="separate"/>
+          </w:r>
+          <w:r>
+            <w:rPr>
+              <w:rFonts w:ascii="Arial" w:hAnsi="Arial" w:cs="Arial"/>
+              <w:noProof/>
+            </w:rPr>
+            <w:t>(Leau, et al., 2012)</w:t>
+          </w:r>
+          <w:r>
+            <w:rPr>
+              <w:rFonts w:ascii="Arial" w:hAnsi="Arial" w:cs="Arial"/>
+            </w:rPr>
+            <w:fldChar w:fldCharType="end"/>
+          </w:r>
+        </w:sdtContent>
+      </w:sdt>
+      <w:r>
+        <w:rPr>
+          <w:rFonts w:ascii="Arial" w:hAnsi="Arial" w:cs="Arial"/>
+        </w:rPr>
+        <w:t xml:space="preserve"> </w:t>
+      </w:r>
+      <w:sdt>
+        <w:sdtPr>
+          <w:rPr>
+            <w:rFonts w:ascii="Arial" w:hAnsi="Arial" w:cs="Arial"/>
+          </w:rPr>
+          <w:id w:val="606317294"/>
+          <w:citation/>
+        </w:sdtPr>
+        <w:sdtContent>
+          <w:r>
+            <w:rPr>
+              <w:rFonts w:ascii="Arial" w:hAnsi="Arial" w:cs="Arial"/>
+            </w:rPr>
+            <w:fldChar w:fldCharType="begin"/>
+          </w:r>
+          <w:r>
+            <w:rPr>
+              <w:rFonts w:ascii="Arial" w:hAnsi="Arial" w:cs="Arial"/>
+            </w:rPr>
+            <w:instrText xml:space="preserve">CITATION Bec01 \l 2057 </w:instrText>
+          </w:r>
+          <w:r>
+            <w:rPr>
+              <w:rFonts w:ascii="Arial" w:hAnsi="Arial" w:cs="Arial"/>
+            </w:rPr>
+            <w:fldChar w:fldCharType="separate"/>
+          </w:r>
+          <w:r>
+            <w:rPr>
+              <w:rFonts w:ascii="Arial" w:hAnsi="Arial" w:cs="Arial"/>
+              <w:noProof/>
+            </w:rPr>
+            <w:t>(Beck, et al., 2001)</w:t>
+          </w:r>
+          <w:r>
+            <w:rPr>
+              <w:rFonts w:ascii="Arial" w:hAnsi="Arial" w:cs="Arial"/>
+            </w:rPr>
+            <w:fldChar w:fldCharType="end"/>
+          </w:r>
+        </w:sdtContent>
+      </w:sdt>
+      <w:r>
+        <w:rPr>
+          <w:rFonts w:ascii="Arial" w:hAnsi="Arial" w:cs="Arial"/>
+        </w:rPr>
+        <w:t xml:space="preserve">. This allows for changing requirements and creates deliverables more regularly than Waterfall. Often accused of being documentation-light, </w:t>
+      </w:r>
+      <w:sdt>
+        <w:sdtPr>
+          <w:rPr>
+            <w:rFonts w:ascii="Arial" w:hAnsi="Arial" w:cs="Arial"/>
+          </w:rPr>
+          <w:id w:val="1706367531"/>
+          <w:citation/>
+        </w:sdtPr>
+        <w:sdtContent>
+          <w:r>
+            <w:rPr>
+              <w:rFonts w:ascii="Arial" w:hAnsi="Arial" w:cs="Arial"/>
+            </w:rPr>
+            <w:fldChar w:fldCharType="begin"/>
+          </w:r>
+          <w:r>
+            <w:rPr>
+              <w:rFonts w:ascii="Arial" w:hAnsi="Arial" w:cs="Arial"/>
+            </w:rPr>
+            <w:instrText xml:space="preserve"> CITATION Vij08 \l 2057 </w:instrText>
+          </w:r>
+          <w:r>
+            <w:rPr>
+              <w:rFonts w:ascii="Arial" w:hAnsi="Arial" w:cs="Arial"/>
+            </w:rPr>
+            <w:fldChar w:fldCharType="separate"/>
+          </w:r>
+          <w:r>
+            <w:rPr>
+              <w:rFonts w:ascii="Arial" w:hAnsi="Arial" w:cs="Arial"/>
+              <w:noProof/>
+            </w:rPr>
+            <w:t>(Vijayasarthy &amp; Turk, 2008)</w:t>
+          </w:r>
+          <w:r>
+            <w:rPr>
+              <w:rFonts w:ascii="Arial" w:hAnsi="Arial" w:cs="Arial"/>
+            </w:rPr>
+            <w:fldChar w:fldCharType="end"/>
+          </w:r>
+        </w:sdtContent>
+      </w:sdt>
+      <w:r>
+        <w:rPr>
+          <w:rFonts w:ascii="Arial" w:hAnsi="Arial" w:cs="Arial"/>
+        </w:rPr>
+        <w:t xml:space="preserve"> claim code often acts as documentation.</w:t>
+      </w:r>
+    </w:p>
+    <w:p>
+      <w:pPr>
         <w:pStyle w:val="Heading1"/>
         <w:numPr>
           <w:ilvl w:val="0"/>
@@ -3397,6 +4327,7 @@
           <w:noProof/>
           <w:color w:val="auto"/>
         </w:rPr>
+        <w:lastRenderedPageBreak/>
         <w:t>Implementation</w:t>
       </w:r>
       <w:bookmarkEnd w:id="9"/>
@@ -3474,6 +4405,7 @@
     <w:p/>
     <w:p/>
     <w:p/>
+    <w:p/>
     <w:p>
       <w:pPr>
         <w:pStyle w:val="Bibliography"/>
@@ -3496,7 +4428,7 @@
         <w:rPr>
           <w:noProof/>
         </w:rPr>
-        <w:t xml:space="preserve">Economic Times, 2018. </w:t>
+        <w:t xml:space="preserve">Bassil, Y., 2012. A Simulation Model for the Waterfall Software Development Life Cycle. </w:t>
       </w:r>
       <w:r>
         <w:rPr>
@@ -3504,6 +4436,118 @@
           <w:iCs/>
           <w:noProof/>
         </w:rPr>
+        <w:t xml:space="preserve">International Journel of Engineering and Technology, </w:t>
+      </w:r>
+      <w:r>
+        <w:rPr>
+          <w:noProof/>
+        </w:rPr>
+        <w:t>2(5), pp. 742-749.</w:t>
+      </w:r>
+    </w:p>
+    <w:p>
+      <w:pPr>
+        <w:pStyle w:val="Bibliography"/>
+        <w:rPr>
+          <w:noProof/>
+        </w:rPr>
+      </w:pPr>
+      <w:r>
+        <w:rPr>
+          <w:noProof/>
+        </w:rPr>
+        <w:t xml:space="preserve">Beck, K. et al., 2001. </w:t>
+      </w:r>
+      <w:r>
+        <w:rPr>
+          <w:i/>
+          <w:iCs/>
+          <w:noProof/>
+        </w:rPr>
+        <w:t xml:space="preserve">Manifesto for Agile Software Development. </w:t>
+      </w:r>
+      <w:r>
+        <w:rPr>
+          <w:noProof/>
+        </w:rPr>
+        <w:t>s.l.:s.n.</w:t>
+      </w:r>
+    </w:p>
+    <w:p>
+      <w:pPr>
+        <w:pStyle w:val="Bibliography"/>
+        <w:rPr>
+          <w:noProof/>
+        </w:rPr>
+      </w:pPr>
+      <w:r>
+        <w:rPr>
+          <w:noProof/>
+        </w:rPr>
+        <w:t xml:space="preserve">Celma, O., 2008. </w:t>
+      </w:r>
+      <w:r>
+        <w:rPr>
+          <w:i/>
+          <w:iCs/>
+          <w:noProof/>
+        </w:rPr>
+        <w:t xml:space="preserve">Music recommendation and discovery in the long tail, </w:t>
+      </w:r>
+      <w:r>
+        <w:rPr>
+          <w:noProof/>
+        </w:rPr>
+        <w:t>Barcelona: UPF.</w:t>
+      </w:r>
+    </w:p>
+    <w:p>
+      <w:pPr>
+        <w:pStyle w:val="Bibliography"/>
+        <w:rPr>
+          <w:noProof/>
+        </w:rPr>
+      </w:pPr>
+      <w:r>
+        <w:rPr>
+          <w:noProof/>
+        </w:rPr>
+        <w:t xml:space="preserve">Danielsson, W., 2016. </w:t>
+      </w:r>
+      <w:r>
+        <w:rPr>
+          <w:i/>
+          <w:iCs/>
+          <w:noProof/>
+        </w:rPr>
+        <w:t xml:space="preserve">React Native application development - A comparison between native Android and React Native, </w:t>
+      </w:r>
+      <w:r>
+        <w:rPr>
+          <w:noProof/>
+        </w:rPr>
+        <w:t>Linköping: Linköpings universitet.</w:t>
+      </w:r>
+    </w:p>
+    <w:p>
+      <w:pPr>
+        <w:pStyle w:val="Bibliography"/>
+        <w:rPr>
+          <w:noProof/>
+        </w:rPr>
+      </w:pPr>
+      <w:r>
+        <w:rPr>
+          <w:noProof/>
+        </w:rPr>
+        <w:t xml:space="preserve">Economic Times, 2018. </w:t>
+      </w:r>
+      <w:r>
+        <w:rPr>
+          <w:i/>
+          <w:iCs/>
+          <w:noProof/>
+        </w:rPr>
         <w:t xml:space="preserve">Music app Gaana introduces new features to improve user experience. </w:t>
       </w:r>
       <w:r>
@@ -3545,7 +4589,7 @@
         <w:rPr>
           <w:noProof/>
         </w:rPr>
-        <w:t xml:space="preserve">IFPI, 2018. </w:t>
+        <w:t xml:space="preserve">Eskola, R., 2018. </w:t>
       </w:r>
       <w:r>
         <w:rPr>
@@ -3553,7 +4597,35 @@
           <w:iCs/>
           <w:noProof/>
         </w:rPr>
-        <w:t xml:space="preserve">Music Consumer Industry Report 2018. </w:t>
+        <w:t xml:space="preserve">React Native Performance, </w:t>
+      </w:r>
+      <w:r>
+        <w:rPr>
+          <w:noProof/>
+        </w:rPr>
+        <w:t>Aalto: Aalto University School of Science.</w:t>
+      </w:r>
+    </w:p>
+    <w:p>
+      <w:pPr>
+        <w:pStyle w:val="Bibliography"/>
+        <w:rPr>
+          <w:noProof/>
+        </w:rPr>
+      </w:pPr>
+      <w:r>
+        <w:rPr>
+          <w:noProof/>
+        </w:rPr>
+        <w:t xml:space="preserve">Gartner, 2018. </w:t>
+      </w:r>
+      <w:r>
+        <w:rPr>
+          <w:i/>
+          <w:iCs/>
+          <w:noProof/>
+        </w:rPr>
+        <w:t xml:space="preserve">Gartner Says Worldwide Sales of Smartphones Returned to Growth in First Quarter of 2018. </w:t>
       </w:r>
       <w:r>
         <w:rPr>
@@ -3573,6 +4645,104 @@
           <w:noProof/>
           <w:u w:val="single"/>
         </w:rPr>
+        <w:t>https://www.gartner.com/en/newsroom/press-releases/2018-05-29-gartner-says-worldwide-sales-of-smartphones-returned-to-growth-in-first-quarter-of-2018</w:t>
+      </w:r>
+      <w:r>
+        <w:rPr>
+          <w:noProof/>
+        </w:rPr>
+        <w:br/>
+        <w:t>[Accessed 11 November 2019].</w:t>
+      </w:r>
+    </w:p>
+    <w:p>
+      <w:pPr>
+        <w:pStyle w:val="Bibliography"/>
+        <w:rPr>
+          <w:noProof/>
+        </w:rPr>
+      </w:pPr>
+      <w:r>
+        <w:rPr>
+          <w:noProof/>
+        </w:rPr>
+        <w:t xml:space="preserve">IDC, 2019. </w:t>
+      </w:r>
+      <w:r>
+        <w:rPr>
+          <w:i/>
+          <w:iCs/>
+          <w:noProof/>
+        </w:rPr>
+        <w:t xml:space="preserve">Smartphone Market Share. </w:t>
+      </w:r>
+      <w:r>
+        <w:rPr>
+          <w:noProof/>
+        </w:rPr>
+        <w:t xml:space="preserve">[Online] </w:t>
+      </w:r>
+      <w:r>
+        <w:rPr>
+          <w:noProof/>
+        </w:rPr>
+        <w:br/>
+        <w:t xml:space="preserve">Available at: </w:t>
+      </w:r>
+      <w:r>
+        <w:rPr>
+          <w:noProof/>
+          <w:u w:val="single"/>
+        </w:rPr>
+        <w:t>https://www.idc.com/promo/smartphone-market-share/os</w:t>
+      </w:r>
+      <w:r>
+        <w:rPr>
+          <w:noProof/>
+        </w:rPr>
+        <w:br/>
+        <w:t>[Accessed 11 November 2019].</w:t>
+      </w:r>
+    </w:p>
+    <w:p>
+      <w:pPr>
+        <w:pStyle w:val="Bibliography"/>
+        <w:rPr>
+          <w:noProof/>
+        </w:rPr>
+      </w:pPr>
+      <w:r>
+        <w:rPr>
+          <w:noProof/>
+        </w:rPr>
+        <w:t xml:space="preserve">IFPI, 2018. </w:t>
+      </w:r>
+      <w:r>
+        <w:rPr>
+          <w:i/>
+          <w:iCs/>
+          <w:noProof/>
+        </w:rPr>
+        <w:t xml:space="preserve">Music Consumer Industry Report 2018. </w:t>
+      </w:r>
+      <w:r>
+        <w:rPr>
+          <w:noProof/>
+        </w:rPr>
+        <w:t xml:space="preserve">[Online] </w:t>
+      </w:r>
+      <w:r>
+        <w:rPr>
+          <w:noProof/>
+        </w:rPr>
+        <w:br/>
+        <w:t xml:space="preserve">Available at: </w:t>
+      </w:r>
+      <w:r>
+        <w:rPr>
+          <w:noProof/>
+          <w:u w:val="single"/>
+        </w:rPr>
         <w:t>https://www.ifpi.org/downloads/music-consumer-insight-report-2018.pdf</w:t>
       </w:r>
       <w:r>
@@ -3622,7 +4792,7 @@
         <w:rPr>
           <w:noProof/>
         </w:rPr>
-        <w:t xml:space="preserve">Lin, N., Tsai, P.-C., Chen, Y.-A. &amp; Chen, H. H., 2014. </w:t>
+        <w:t xml:space="preserve">Kaji, K., Hirata, K. &amp; Nagao, K., 2005. </w:t>
       </w:r>
       <w:r>
         <w:rPr>
@@ -3630,13 +4800,13 @@
           <w:iCs/>
           <w:noProof/>
         </w:rPr>
-        <w:t xml:space="preserve">Music recommendation based on artist novelty and similarity. </w:t>
-      </w:r>
-      <w:r>
-        <w:rPr>
-          <w:noProof/>
-        </w:rPr>
-        <w:t>Jakarta, IEEE.</w:t>
+        <w:t xml:space="preserve">A music recommendation system based on annotations about listeners' preferences and situations. </w:t>
+      </w:r>
+      <w:r>
+        <w:rPr>
+          <w:noProof/>
+        </w:rPr>
+        <w:t>Florence, IEEE.</w:t>
       </w:r>
     </w:p>
     <w:p>
@@ -3650,7 +4820,8 @@
         <w:rPr>
           <w:noProof/>
         </w:rPr>
-        <w:t xml:space="preserve">O'Bryant, J., 2017. </w:t>
+        <w:lastRenderedPageBreak/>
+        <w:t xml:space="preserve">Kodama, Y. et al., 2005. </w:t>
       </w:r>
       <w:r>
         <w:rPr>
@@ -3658,6 +4829,118 @@
           <w:iCs/>
           <w:noProof/>
         </w:rPr>
+        <w:t xml:space="preserve">A music recommendation system. </w:t>
+      </w:r>
+      <w:r>
+        <w:rPr>
+          <w:noProof/>
+        </w:rPr>
+        <w:t>Las Vegas, NV, IEEE.</w:t>
+      </w:r>
+    </w:p>
+    <w:p>
+      <w:pPr>
+        <w:pStyle w:val="Bibliography"/>
+        <w:rPr>
+          <w:noProof/>
+        </w:rPr>
+      </w:pPr>
+      <w:r>
+        <w:rPr>
+          <w:noProof/>
+        </w:rPr>
+        <w:t xml:space="preserve">Leau, B. Y., Loo, W. K., Yip, T. W. &amp; Tan, S. F., 2012. </w:t>
+      </w:r>
+      <w:r>
+        <w:rPr>
+          <w:i/>
+          <w:iCs/>
+          <w:noProof/>
+        </w:rPr>
+        <w:t xml:space="preserve">Software Development Life Cycle AGILE vs Traditional Approaches. </w:t>
+      </w:r>
+      <w:r>
+        <w:rPr>
+          <w:noProof/>
+        </w:rPr>
+        <w:t>Singapore, IACSIT Press.</w:t>
+      </w:r>
+    </w:p>
+    <w:p>
+      <w:pPr>
+        <w:pStyle w:val="Bibliography"/>
+        <w:rPr>
+          <w:noProof/>
+        </w:rPr>
+      </w:pPr>
+      <w:r>
+        <w:rPr>
+          <w:noProof/>
+        </w:rPr>
+        <w:t xml:space="preserve">Lin, N., Tsai, P.-C., Chen, Y.-A. &amp; Chen, H. H., 2014. </w:t>
+      </w:r>
+      <w:r>
+        <w:rPr>
+          <w:i/>
+          <w:iCs/>
+          <w:noProof/>
+        </w:rPr>
+        <w:t xml:space="preserve">Music recommendation based on artist novelty and similarity. </w:t>
+      </w:r>
+      <w:r>
+        <w:rPr>
+          <w:noProof/>
+        </w:rPr>
+        <w:t>Jakarta, IEEE.</w:t>
+      </w:r>
+    </w:p>
+    <w:p>
+      <w:pPr>
+        <w:pStyle w:val="Bibliography"/>
+        <w:rPr>
+          <w:noProof/>
+        </w:rPr>
+      </w:pPr>
+      <w:r>
+        <w:rPr>
+          <w:noProof/>
+        </w:rPr>
+        <w:t xml:space="preserve">Majchrzak, T. A., Biørn-Hansen, A. &amp; Grønli, T.-M., 2017. </w:t>
+      </w:r>
+      <w:r>
+        <w:rPr>
+          <w:i/>
+          <w:iCs/>
+          <w:noProof/>
+        </w:rPr>
+        <w:t xml:space="preserve">Comprehensive Analysis of Innovative Cross-Platform App Development Frameworks. </w:t>
+      </w:r>
+      <w:r>
+        <w:rPr>
+          <w:noProof/>
+        </w:rPr>
+        <w:t>Hawaii, 50th Hawaii International Conference on System Sciences.</w:t>
+      </w:r>
+    </w:p>
+    <w:p>
+      <w:pPr>
+        <w:pStyle w:val="Bibliography"/>
+        <w:rPr>
+          <w:noProof/>
+        </w:rPr>
+      </w:pPr>
+      <w:r>
+        <w:rPr>
+          <w:noProof/>
+        </w:rPr>
+        <w:t xml:space="preserve">O'Bryant, J., 2017. </w:t>
+      </w:r>
+      <w:r>
+        <w:rPr>
+          <w:i/>
+          <w:iCs/>
+          <w:noProof/>
+        </w:rPr>
         <w:t xml:space="preserve">A survey of music recommendation and possible. </w:t>
       </w:r>
       <w:r>
@@ -3699,7 +4982,7 @@
         <w:rPr>
           <w:noProof/>
         </w:rPr>
-        <w:t xml:space="preserve">Sagiroglu, S. &amp; Sinanc, D., 2013. </w:t>
+        <w:t xml:space="preserve">Papp, A., 2017. </w:t>
       </w:r>
       <w:r>
         <w:rPr>
@@ -3707,13 +4990,34 @@
           <w:iCs/>
           <w:noProof/>
         </w:rPr>
-        <w:t xml:space="preserve">Big Data: A review. </w:t>
-      </w:r>
-      <w:r>
-        <w:rPr>
-          <w:noProof/>
-        </w:rPr>
-        <w:t>San Diego, IEEE.</w:t>
+        <w:t xml:space="preserve">The History of React.js on a Timeline. </w:t>
+      </w:r>
+      <w:r>
+        <w:rPr>
+          <w:noProof/>
+        </w:rPr>
+        <w:t xml:space="preserve">[Online] </w:t>
+      </w:r>
+      <w:r>
+        <w:rPr>
+          <w:noProof/>
+        </w:rPr>
+        <w:br/>
+        <w:t xml:space="preserve">Available at: </w:t>
+      </w:r>
+      <w:r>
+        <w:rPr>
+          <w:noProof/>
+          <w:u w:val="single"/>
+        </w:rPr>
+        <w:t>https://blog.risingstack.com/the-history-of-react-js-on-a-timeline/</w:t>
+      </w:r>
+      <w:r>
+        <w:rPr>
+          <w:noProof/>
+        </w:rPr>
+        <w:br/>
+        <w:t>[Accessed 16 November 2019].</w:t>
       </w:r>
     </w:p>
     <w:p>
@@ -3727,7 +5031,7 @@
         <w:rPr>
           <w:noProof/>
         </w:rPr>
-        <w:t xml:space="preserve">Spotify Technology, S.A, 2018. </w:t>
+        <w:t xml:space="preserve">Ruparelia, N. B., 2010. Software Development Lifecycle Models. </w:t>
       </w:r>
       <w:r>
         <w:rPr>
@@ -3735,6 +5039,90 @@
           <w:iCs/>
           <w:noProof/>
         </w:rPr>
+        <w:t xml:space="preserve">Software Engineering Notes, </w:t>
+      </w:r>
+      <w:r>
+        <w:rPr>
+          <w:noProof/>
+        </w:rPr>
+        <w:t>35(3), pp. 8-13.</w:t>
+      </w:r>
+    </w:p>
+    <w:p>
+      <w:pPr>
+        <w:pStyle w:val="Bibliography"/>
+        <w:rPr>
+          <w:noProof/>
+        </w:rPr>
+      </w:pPr>
+      <w:r>
+        <w:rPr>
+          <w:noProof/>
+        </w:rPr>
+        <w:t xml:space="preserve">Sagiroglu, S. &amp; Sinanc, D., 2013. </w:t>
+      </w:r>
+      <w:r>
+        <w:rPr>
+          <w:i/>
+          <w:iCs/>
+          <w:noProof/>
+        </w:rPr>
+        <w:t xml:space="preserve">Big Data: A review. </w:t>
+      </w:r>
+      <w:r>
+        <w:rPr>
+          <w:noProof/>
+        </w:rPr>
+        <w:t>San Diego, IEEE.</w:t>
+      </w:r>
+    </w:p>
+    <w:p>
+      <w:pPr>
+        <w:pStyle w:val="Bibliography"/>
+        <w:rPr>
+          <w:noProof/>
+        </w:rPr>
+      </w:pPr>
+      <w:r>
+        <w:rPr>
+          <w:noProof/>
+        </w:rPr>
+        <w:t xml:space="preserve">Soleymani, M., Aljanaki, A., Wiering, F. &amp; Veltkamp, R. C., 2015. </w:t>
+      </w:r>
+      <w:r>
+        <w:rPr>
+          <w:i/>
+          <w:iCs/>
+          <w:noProof/>
+        </w:rPr>
+        <w:t xml:space="preserve">Content-based music recommendation using underlying music preference structure. </w:t>
+      </w:r>
+      <w:r>
+        <w:rPr>
+          <w:noProof/>
+        </w:rPr>
+        <w:t>Turin, IEEE.</w:t>
+      </w:r>
+    </w:p>
+    <w:p>
+      <w:pPr>
+        <w:pStyle w:val="Bibliography"/>
+        <w:rPr>
+          <w:noProof/>
+        </w:rPr>
+      </w:pPr>
+      <w:r>
+        <w:rPr>
+          <w:noProof/>
+        </w:rPr>
+        <w:t xml:space="preserve">Spotify Technology, S.A, 2018. </w:t>
+      </w:r>
+      <w:r>
+        <w:rPr>
+          <w:i/>
+          <w:iCs/>
+          <w:noProof/>
+        </w:rPr>
         <w:t xml:space="preserve">Shareholder Letter Q4 2018. </w:t>
       </w:r>
       <w:r>
@@ -3811,7 +5199,6 @@
         <w:rPr>
           <w:noProof/>
         </w:rPr>
-        <w:lastRenderedPageBreak/>
         <w:t xml:space="preserve">Spotify, 2019. </w:t>
       </w:r>
       <w:r>
@@ -3848,6 +5235,34 @@
         </w:rPr>
         <w:br/>
         <w:t>[Accessed 10 October 2019].</w:t>
+      </w:r>
+    </w:p>
+    <w:p>
+      <w:pPr>
+        <w:pStyle w:val="Bibliography"/>
+        <w:rPr>
+          <w:noProof/>
+        </w:rPr>
+      </w:pPr>
+      <w:r>
+        <w:rPr>
+          <w:noProof/>
+        </w:rPr>
+        <w:t xml:space="preserve">Vijayasarthy, L. R. &amp; Turk, D., 2008. Agile Software Development; A Survey of Early Adopters. </w:t>
+      </w:r>
+      <w:r>
+        <w:rPr>
+          <w:i/>
+          <w:iCs/>
+          <w:noProof/>
+        </w:rPr>
+        <w:t xml:space="preserve">Journel of Information Technology Management, </w:t>
+      </w:r>
+      <w:r>
+        <w:rPr>
+          <w:noProof/>
+        </w:rPr>
+        <w:t>19(2), pp. 1-8.</w:t>
       </w:r>
     </w:p>
     <w:p>
@@ -3894,7 +5309,7 @@
 </file>
 
 <file path=word/numbering.xml><?xml version="1.0" encoding="utf-8"?>
-<w:numbering xmlns:wpc="http://schemas.microsoft.com/office/word/2010/wordprocessingCanvas" xmlns:cx="http://schemas.microsoft.com/office/drawing/2014/chartex" xmlns:cx1="http://schemas.microsoft.com/office/drawing/2015/9/8/chartex" xmlns:cx2="http://schemas.microsoft.com/office/drawing/2015/10/21/chartex" xmlns:cx3="http://schemas.microsoft.com/office/drawing/2016/5/9/chartex" xmlns:cx4="http://schemas.microsoft.com/office/drawing/2016/5/10/chartex" xmlns:cx5="http://schemas.microsoft.com/office/drawing/2016/5/11/chartex" xmlns:cx6="http://schemas.microsoft.com/office/drawing/2016/5/12/chartex" xmlns:cx7="http://schemas.microsoft.com/office/drawing/2016/5/13/chartex" xmlns:cx8="http://schemas.microsoft.com/office/drawing/2016/5/14/chartex" xmlns:mc="http://schemas.openxmlformats.org/markup-compatibility/2006" xmlns:aink="http://schemas.microsoft.com/office/drawing/2016/ink" xmlns:am3d="http://schemas.microsoft.com/office/drawing/2017/model3d" xmlns:o="urn:schemas-microsoft-com:office:office" xmlns:r="http://schemas.openxmlformats.org/officeDocument/2006/relationships" xmlns:m="http://schemas.openxmlformats.org/officeDocument/2006/math" xmlns:v="urn:schemas-microsoft-com:vml" xmlns:wp14="http://schemas.microsoft.com/office/word/2010/wordprocessingDrawing" xmlns:wp="http://schemas.openxmlformats.org/drawingml/2006/wordprocessingDrawing" xmlns:w10="urn:schemas-microsoft-com:office:word" xmlns:w="http://schemas.openxmlformats.org/wordprocessingml/2006/main" xmlns:w14="http://schemas.microsoft.com/office/word/2010/wordml" xmlns:w15="http://schemas.microsoft.com/office/word/2012/wordml" xmlns:w16cid="http://schemas.microsoft.com/office/word/2016/wordml/cid" xmlns:w16se="http://schemas.microsoft.com/office/word/2015/wordml/symex" xmlns:wpg="http://schemas.microsoft.com/office/word/2010/wordprocessingGroup" xmlns:wpi="http://schemas.microsoft.com/office/word/2010/wordprocessingInk" xmlns:wne="http://schemas.microsoft.com/office/word/2006/wordml" xmlns:wps="http://schemas.microsoft.com/office/word/2010/wordprocessingShape" mc:Ignorable="w14 w15 w16se w16cid wp14">
+<w:numbering xmlns:wpc="http://schemas.microsoft.com/office/word/2010/wordprocessingCanvas" xmlns:cx="http://schemas.microsoft.com/office/drawing/2014/chartex" xmlns:cx1="http://schemas.microsoft.com/office/drawing/2015/9/8/chartex" xmlns:cx2="http://schemas.microsoft.com/office/drawing/2015/10/21/chartex" xmlns:cx3="http://schemas.microsoft.com/office/drawing/2016/5/9/chartex" xmlns:cx4="http://schemas.microsoft.com/office/drawing/2016/5/10/chartex" xmlns:cx5="http://schemas.microsoft.com/office/drawing/2016/5/11/chartex" xmlns:cx6="http://schemas.microsoft.com/office/drawing/2016/5/12/chartex" xmlns:cx7="http://schemas.microsoft.com/office/drawing/2016/5/13/chartex" xmlns:cx8="http://schemas.microsoft.com/office/drawing/2016/5/14/chartex" xmlns:mc="http://schemas.openxmlformats.org/markup-compatibility/2006" xmlns:aink="http://schemas.microsoft.com/office/drawing/2016/ink" xmlns:am3d="http://schemas.microsoft.com/office/drawing/2017/model3d" xmlns:o="urn:schemas-microsoft-com:office:office" xmlns:r="http://schemas.openxmlformats.org/officeDocument/2006/relationships" xmlns:m="http://schemas.openxmlformats.org/officeDocument/2006/math" xmlns:v="urn:schemas-microsoft-com:vml" xmlns:wp14="http://schemas.microsoft.com/office/word/2010/wordprocessingDrawing" xmlns:wp="http://schemas.openxmlformats.org/drawingml/2006/wordprocessingDrawing" xmlns:w10="urn:schemas-microsoft-com:office:word" xmlns:w="http://schemas.openxmlformats.org/wordprocessingml/2006/main" xmlns:w14="http://schemas.microsoft.com/office/word/2010/wordml" xmlns:w15="http://schemas.microsoft.com/office/word/2012/wordml" xmlns:w16cex="http://schemas.microsoft.com/office/word/2018/wordml/cex" xmlns:w16cid="http://schemas.microsoft.com/office/word/2016/wordml/cid" xmlns:w16="http://schemas.microsoft.com/office/word/2018/wordml" xmlns:w16se="http://schemas.microsoft.com/office/word/2015/wordml/symex" xmlns:wpg="http://schemas.microsoft.com/office/word/2010/wordprocessingGroup" xmlns:wpi="http://schemas.microsoft.com/office/word/2010/wordprocessingInk" xmlns:wne="http://schemas.microsoft.com/office/word/2006/wordml" xmlns:wps="http://schemas.microsoft.com/office/word/2010/wordprocessingShape" mc:Ignorable="w14 w15 w16se w16cid w16 w16cex wp14">
   <w:abstractNum w:abstractNumId="0" w15:restartNumberingAfterBreak="0">
     <w:nsid w:val="03853EAC"/>
     <w:multiLevelType w:val="multilevel"/>
@@ -4131,7 +5546,7 @@
 </file>
 
 <file path=word/styles.xml><?xml version="1.0" encoding="utf-8"?>
-<w:styles xmlns:mc="http://schemas.openxmlformats.org/markup-compatibility/2006" xmlns:r="http://schemas.openxmlformats.org/officeDocument/2006/relationships" xmlns:w="http://schemas.openxmlformats.org/wordprocessingml/2006/main" xmlns:w14="http://schemas.microsoft.com/office/word/2010/wordml" xmlns:w15="http://schemas.microsoft.com/office/word/2012/wordml" xmlns:w16cid="http://schemas.microsoft.com/office/word/2016/wordml/cid" xmlns:w16se="http://schemas.microsoft.com/office/word/2015/wordml/symex" mc:Ignorable="w14 w15 w16se w16cid">
+<w:styles xmlns:mc="http://schemas.openxmlformats.org/markup-compatibility/2006" xmlns:r="http://schemas.openxmlformats.org/officeDocument/2006/relationships" xmlns:w="http://schemas.openxmlformats.org/wordprocessingml/2006/main" xmlns:w14="http://schemas.microsoft.com/office/word/2010/wordml" xmlns:w15="http://schemas.microsoft.com/office/word/2012/wordml" xmlns:w16cex="http://schemas.microsoft.com/office/word/2018/wordml/cex" xmlns:w16cid="http://schemas.microsoft.com/office/word/2016/wordml/cid" xmlns:w16="http://schemas.microsoft.com/office/word/2018/wordml" xmlns:w16se="http://schemas.microsoft.com/office/word/2015/wordml/symex" mc:Ignorable="w14 w15 w16se w16cid w16 w16cex">
   <w:docDefaults>
     <w:rPrDefault>
       <w:rPr>
@@ -5452,11 +6867,324 @@
     <b:Publisher>IEEE</b:Publisher>
     <b:RefOrder>14</b:RefOrder>
   </b:Source>
+  <b:Source>
+    <b:Tag>Gar18</b:Tag>
+    <b:SourceType>InternetSite</b:SourceType>
+    <b:Guid>{B797B7A1-EBA7-476B-ADB4-814B679F3FDE}</b:Guid>
+    <b:Author>
+      <b:Author>
+        <b:Corporate>Gartner</b:Corporate>
+      </b:Author>
+    </b:Author>
+    <b:Title>Gartner Says Worldwide Sales of Smartphones Returned to Growth in First Quarter of 2018</b:Title>
+    <b:Year>2018</b:Year>
+    <b:YearAccessed>2019</b:YearAccessed>
+    <b:MonthAccessed>November</b:MonthAccessed>
+    <b:DayAccessed>11</b:DayAccessed>
+    <b:URL>https://www.gartner.com/en/newsroom/press-releases/2018-05-29-gartner-says-worldwide-sales-of-smartphones-returned-to-growth-in-first-quarter-of-2018</b:URL>
+    <b:RefOrder>15</b:RefOrder>
+  </b:Source>
+  <b:Source>
+    <b:Tag>IDC19</b:Tag>
+    <b:SourceType>InternetSite</b:SourceType>
+    <b:Guid>{BCE17A49-2081-4157-8E1C-1E2456BF2343}</b:Guid>
+    <b:Author>
+      <b:Author>
+        <b:Corporate>IDC</b:Corporate>
+      </b:Author>
+    </b:Author>
+    <b:Title>Smartphone Market Share</b:Title>
+    <b:Year>2019</b:Year>
+    <b:YearAccessed>2019</b:YearAccessed>
+    <b:MonthAccessed>November</b:MonthAccessed>
+    <b:DayAccessed>11</b:DayAccessed>
+    <b:URL>https://www.idc.com/promo/smartphone-market-share/os</b:URL>
+    <b:RefOrder>16</b:RefOrder>
+  </b:Source>
+  <b:Source>
+    <b:Tag>Maj17</b:Tag>
+    <b:SourceType>ConferenceProceedings</b:SourceType>
+    <b:Guid>{D0BEC785-415D-4878-91E0-2E2CE174B86D}</b:Guid>
+    <b:Title>Comprehensive Analysis of Innovative Cross-Platform App Development Frameworks</b:Title>
+    <b:Year>2017</b:Year>
+    <b:Author>
+      <b:Author>
+        <b:NameList>
+          <b:Person>
+            <b:Last>Majchrzak</b:Last>
+            <b:First>Tim</b:First>
+            <b:Middle>A</b:Middle>
+          </b:Person>
+          <b:Person>
+            <b:Last>Biørn-Hansen</b:Last>
+            <b:First>Andreas</b:First>
+          </b:Person>
+          <b:Person>
+            <b:Last>Grønli</b:Last>
+            <b:First>Tor-Morten</b:First>
+          </b:Person>
+        </b:NameList>
+      </b:Author>
+    </b:Author>
+    <b:City>Hawaii</b:City>
+    <b:Publisher>50th Hawaii International Conference on System Sciences</b:Publisher>
+    <b:RefOrder>17</b:RefOrder>
+  </b:Source>
+  <b:Source>
+    <b:Tag>Dan16</b:Tag>
+    <b:SourceType>Report</b:SourceType>
+    <b:Guid>{7628EA63-880D-4993-A9F7-BEC477D85ED8}</b:Guid>
+    <b:Title>React Native application development - A comparison between native Android and React Native</b:Title>
+    <b:Year>2016</b:Year>
+    <b:City>Linköping</b:City>
+    <b:Publisher>Linköpings universitet</b:Publisher>
+    <b:Author>
+      <b:Author>
+        <b:NameList>
+          <b:Person>
+            <b:Last>Danielsson</b:Last>
+            <b:First>William</b:First>
+          </b:Person>
+        </b:NameList>
+      </b:Author>
+    </b:Author>
+    <b:RefOrder>18</b:RefOrder>
+  </b:Source>
+  <b:Source>
+    <b:Tag>Pap17</b:Tag>
+    <b:SourceType>InternetSite</b:SourceType>
+    <b:Guid>{8DD88BB5-AD99-43A7-9DF8-4D61CC557783}</b:Guid>
+    <b:Author>
+      <b:Author>
+        <b:NameList>
+          <b:Person>
+            <b:Last>Papp</b:Last>
+            <b:First>Andrea</b:First>
+          </b:Person>
+        </b:NameList>
+      </b:Author>
+    </b:Author>
+    <b:Title>The History of React.js on a Timeline</b:Title>
+    <b:Year>2017</b:Year>
+    <b:YearAccessed>2019</b:YearAccessed>
+    <b:MonthAccessed>November</b:MonthAccessed>
+    <b:DayAccessed>16</b:DayAccessed>
+    <b:URL>https://blog.risingstack.com/the-history-of-react-js-on-a-timeline/</b:URL>
+    <b:RefOrder>19</b:RefOrder>
+  </b:Source>
+  <b:Source>
+    <b:Tag>Esk18</b:Tag>
+    <b:SourceType>Report</b:SourceType>
+    <b:Guid>{5A180BE7-0156-4974-B85A-C8C4D3DC0DE5}</b:Guid>
+    <b:Author>
+      <b:Author>
+        <b:NameList>
+          <b:Person>
+            <b:Last>Eskola</b:Last>
+            <b:First>Rasmus</b:First>
+          </b:Person>
+        </b:NameList>
+      </b:Author>
+    </b:Author>
+    <b:Title>React Native Performance</b:Title>
+    <b:Year>2018</b:Year>
+    <b:Publisher>Aalto University School of Science</b:Publisher>
+    <b:City>Aalto</b:City>
+    <b:RefOrder>20</b:RefOrder>
+  </b:Source>
+  <b:Source>
+    <b:Tag>Bas12</b:Tag>
+    <b:SourceType>JournalArticle</b:SourceType>
+    <b:Guid>{0BEF56E1-23A7-4E12-B6B5-314589672EC1}</b:Guid>
+    <b:Author>
+      <b:Author>
+        <b:NameList>
+          <b:Person>
+            <b:Last>Bassil</b:Last>
+            <b:First>Y</b:First>
+          </b:Person>
+        </b:NameList>
+      </b:Author>
+    </b:Author>
+    <b:Title>A Simulation Model for the Waterfall Software Development Life Cycle</b:Title>
+    <b:JournalName>International Journel of Engineering and Technology</b:JournalName>
+    <b:Year>2012</b:Year>
+    <b:Pages>742-749</b:Pages>
+    <b:Volume>2</b:Volume>
+    <b:Issue>5</b:Issue>
+    <b:RefOrder>21</b:RefOrder>
+  </b:Source>
+  <b:Source>
+    <b:Tag>NBR10</b:Tag>
+    <b:SourceType>JournalArticle</b:SourceType>
+    <b:Guid>{A6741FA9-46C3-4EEC-B566-56F91892215E}</b:Guid>
+    <b:Author>
+      <b:Author>
+        <b:NameList>
+          <b:Person>
+            <b:Last>Ruparelia</b:Last>
+            <b:First>N.</b:First>
+            <b:Middle>B.</b:Middle>
+          </b:Person>
+        </b:NameList>
+      </b:Author>
+    </b:Author>
+    <b:Title>Software Development Lifecycle Models</b:Title>
+    <b:JournalName>Software Engineering Notes</b:JournalName>
+    <b:Year>2010</b:Year>
+    <b:Pages>8-13</b:Pages>
+    <b:Volume>35</b:Volume>
+    <b:Issue>3</b:Issue>
+    <b:RefOrder>22</b:RefOrder>
+  </b:Source>
+  <b:Source>
+    <b:Tag>BYL12</b:Tag>
+    <b:SourceType>ConferenceProceedings</b:SourceType>
+    <b:Guid>{3D68183B-06AD-4D0F-B040-135FAEFAC9D1}</b:Guid>
+    <b:Title>Software Development Life Cycle AGILE vs Traditional Approaches</b:Title>
+    <b:Year>2012</b:Year>
+    <b:Author>
+      <b:Author>
+        <b:NameList>
+          <b:Person>
+            <b:Last>Leau</b:Last>
+            <b:First>B.</b:First>
+            <b:Middle>Y.</b:Middle>
+          </b:Person>
+          <b:Person>
+            <b:Last>Loo</b:Last>
+            <b:First>W.</b:First>
+            <b:Middle>K.</b:Middle>
+          </b:Person>
+          <b:Person>
+            <b:Last>Yip</b:Last>
+            <b:First>T.</b:First>
+            <b:Middle>W.</b:Middle>
+          </b:Person>
+          <b:Person>
+            <b:Last>Tan</b:Last>
+            <b:First>S.</b:First>
+            <b:Middle>F.</b:Middle>
+          </b:Person>
+        </b:NameList>
+      </b:Author>
+    </b:Author>
+    <b:City>Singapore</b:City>
+    <b:Publisher>IACSIT Press</b:Publisher>
+    <b:RefOrder>23</b:RefOrder>
+  </b:Source>
+  <b:Source>
+    <b:Tag>Bec01</b:Tag>
+    <b:SourceType>Misc</b:SourceType>
+    <b:Guid>{8D5748C5-EFD8-43B0-96B1-E24B719D5F6A}</b:Guid>
+    <b:Title>Manifesto for Agile Software Development</b:Title>
+    <b:Year>2001</b:Year>
+    <b:Author>
+      <b:Author>
+        <b:NameList>
+          <b:Person>
+            <b:Last>Beck</b:Last>
+            <b:First>K.</b:First>
+          </b:Person>
+          <b:Person>
+            <b:Last>Beedle</b:Last>
+            <b:First>M.</b:First>
+          </b:Person>
+          <b:Person>
+            <b:Last>van Bennekum</b:Last>
+            <b:First>A.</b:First>
+          </b:Person>
+          <b:Person>
+            <b:Last>Cockburn</b:Last>
+            <b:First>A.</b:First>
+          </b:Person>
+          <b:Person>
+            <b:Last>Cunningham</b:Last>
+            <b:First>W.</b:First>
+          </b:Person>
+          <b:Person>
+            <b:Last>Fowler</b:Last>
+            <b:First>M.</b:First>
+          </b:Person>
+          <b:Person>
+            <b:Last>Grenning</b:Last>
+            <b:First>J.</b:First>
+          </b:Person>
+          <b:Person>
+            <b:Last>Highsmith</b:Last>
+            <b:First>J.</b:First>
+          </b:Person>
+          <b:Person>
+            <b:Last>Hunt</b:Last>
+            <b:First>A.</b:First>
+          </b:Person>
+          <b:Person>
+            <b:Last>Jeffries</b:Last>
+            <b:First>R.</b:First>
+          </b:Person>
+          <b:Person>
+            <b:Last>Kern</b:Last>
+            <b:First>J.</b:First>
+          </b:Person>
+          <b:Person>
+            <b:Last>Marick</b:Last>
+            <b:First>B.</b:First>
+          </b:Person>
+          <b:Person>
+            <b:Last>Martin</b:Last>
+            <b:First>R.</b:First>
+            <b:Middle>C.</b:Middle>
+          </b:Person>
+          <b:Person>
+            <b:Last>Mellor</b:Last>
+            <b:First>S.</b:First>
+          </b:Person>
+          <b:Person>
+            <b:Last>Schwaber</b:Last>
+            <b:First>K.</b:First>
+          </b:Person>
+          <b:Person>
+            <b:Last>Sutherland</b:Last>
+            <b:First>J.</b:First>
+            <b:Middle>&amp; Thomas, D.</b:Middle>
+          </b:Person>
+        </b:NameList>
+      </b:Author>
+    </b:Author>
+    <b:RefOrder>24</b:RefOrder>
+  </b:Source>
+  <b:Source>
+    <b:Tag>Vij08</b:Tag>
+    <b:SourceType>JournalArticle</b:SourceType>
+    <b:Guid>{1E792DCC-800F-4BCE-8F7E-C16282DB542F}</b:Guid>
+    <b:Author>
+      <b:Author>
+        <b:NameList>
+          <b:Person>
+            <b:Last>Vijayasarthy</b:Last>
+            <b:First>L.</b:First>
+            <b:Middle>R.</b:Middle>
+          </b:Person>
+          <b:Person>
+            <b:Last>Turk</b:Last>
+            <b:First>D.</b:First>
+          </b:Person>
+        </b:NameList>
+      </b:Author>
+    </b:Author>
+    <b:Title>Agile Software Development; A Survey of Early Adopters</b:Title>
+    <b:Year>2008</b:Year>
+    <b:JournalName>Journel of Information Technology Management</b:JournalName>
+    <b:Pages>1-8</b:Pages>
+    <b:Volume>19</b:Volume>
+    <b:Issue>2</b:Issue>
+    <b:RefOrder>25</b:RefOrder>
+  </b:Source>
 </b:Sources>
 </file>
 
 <file path=customXml/itemProps1.xml><?xml version="1.0" encoding="utf-8"?>
-<ds:datastoreItem xmlns:ds="http://schemas.openxmlformats.org/officeDocument/2006/customXml" ds:itemID="{AEC2A33F-A273-487F-9461-8C9E32A8D6C4}">
+<ds:datastoreItem xmlns:ds="http://schemas.openxmlformats.org/officeDocument/2006/customXml" ds:itemID="{1114A02A-56F6-46A5-B119-0BCB615B3A84}">
   <ds:schemaRefs>
     <ds:schemaRef ds:uri="http://schemas.openxmlformats.org/officeDocument/2006/bibliography"/>
   </ds:schemaRefs>

</xml_diff>